<commit_message>
exercio dia 2 de novembro
</commit_message>
<xml_diff>
--- a/ASDASDFG ÇLKJH ASDF ÇLKJH - para mesclagem.docx
+++ b/ASDASDFG ÇLKJH ASDF ÇLKJH - para mesclagem.docx
@@ -2740,6 +2740,12 @@
           <w:lang w:val="pt-PT"/>
         </w:rPr>
       </w:pPr>
+      <w:r>
+        <w:rPr>
+          <w:lang w:val="pt-PT"/>
+        </w:rPr>
+        <w:t>ffff</w:t>
+      </w:r>
     </w:p>
     <w:sectPr>
       <w:headerReference w:type="even" r:id="rId6"/>

</xml_diff>